<commit_message>
- First draft of article text without corrections
</commit_message>
<xml_diff>
--- a/analysis/templates/template.docx
+++ b/analysis/templates/template.docx
@@ -1,6 +1,6 @@
 
 <file path=word/document.xml><?xml version="1.0" encoding="utf-8"?>
-<w:document xmlns:wpc="http://schemas.microsoft.com/office/word/2010/wordprocessingCanvas" xmlns:cx="http://schemas.microsoft.com/office/drawing/2014/chartex" xmlns:cx1="http://schemas.microsoft.com/office/drawing/2015/9/8/chartex" xmlns:cx2="http://schemas.microsoft.com/office/drawing/2015/10/21/chartex" xmlns:cx3="http://schemas.microsoft.com/office/drawing/2016/5/9/chartex" xmlns:cx4="http://schemas.microsoft.com/office/drawing/2016/5/10/chartex" xmlns:cx5="http://schemas.microsoft.com/office/drawing/2016/5/11/chartex" xmlns:cx6="http://schemas.microsoft.com/office/drawing/2016/5/12/chartex" xmlns:cx7="http://schemas.microsoft.com/office/drawing/2016/5/13/chartex" xmlns:cx8="http://schemas.microsoft.com/office/drawing/2016/5/14/chartex" xmlns:mc="http://schemas.openxmlformats.org/markup-compatibility/2006" xmlns:aink="http://schemas.microsoft.com/office/drawing/2016/ink" xmlns:am3d="http://schemas.microsoft.com/office/drawing/2017/model3d" xmlns:o="urn:schemas-microsoft-com:office:office" xmlns:r="http://schemas.openxmlformats.org/officeDocument/2006/relationships" xmlns:m="http://schemas.openxmlformats.org/officeDocument/2006/math" xmlns:v="urn:schemas-microsoft-com:vml" xmlns:wp14="http://schemas.microsoft.com/office/word/2010/wordprocessingDrawing" xmlns:wp="http://schemas.openxmlformats.org/drawingml/2006/wordprocessingDrawing" xmlns:w10="urn:schemas-microsoft-com:office:word" xmlns:w="http://schemas.openxmlformats.org/wordprocessingml/2006/main" xmlns:w14="http://schemas.microsoft.com/office/word/2010/wordml" xmlns:w15="http://schemas.microsoft.com/office/word/2012/wordml" xmlns:w16cex="http://schemas.microsoft.com/office/word/2018/wordml/cex" xmlns:w16cid="http://schemas.microsoft.com/office/word/2016/wordml/cid" xmlns:w16="http://schemas.microsoft.com/office/word/2018/wordml" xmlns:w16se="http://schemas.microsoft.com/office/word/2015/wordml/symex" xmlns:wpg="http://schemas.microsoft.com/office/word/2010/wordprocessingGroup" xmlns:wpi="http://schemas.microsoft.com/office/word/2010/wordprocessingInk" xmlns:wne="http://schemas.microsoft.com/office/word/2006/wordml" xmlns:wps="http://schemas.microsoft.com/office/word/2010/wordprocessingShape" mc:Ignorable="w14 w15 w16se w16cid w16 w16cex wp14">
+<w:document xmlns:wpc="http://schemas.microsoft.com/office/word/2010/wordprocessingCanvas" xmlns:cx="http://schemas.microsoft.com/office/drawing/2014/chartex" xmlns:cx1="http://schemas.microsoft.com/office/drawing/2015/9/8/chartex" xmlns:cx2="http://schemas.microsoft.com/office/drawing/2015/10/21/chartex" xmlns:cx3="http://schemas.microsoft.com/office/drawing/2016/5/9/chartex" xmlns:cx4="http://schemas.microsoft.com/office/drawing/2016/5/10/chartex" xmlns:cx5="http://schemas.microsoft.com/office/drawing/2016/5/11/chartex" xmlns:cx6="http://schemas.microsoft.com/office/drawing/2016/5/12/chartex" xmlns:cx7="http://schemas.microsoft.com/office/drawing/2016/5/13/chartex" xmlns:cx8="http://schemas.microsoft.com/office/drawing/2016/5/14/chartex" xmlns:mc="http://schemas.openxmlformats.org/markup-compatibility/2006" xmlns:aink="http://schemas.microsoft.com/office/drawing/2016/ink" xmlns:am3d="http://schemas.microsoft.com/office/drawing/2017/model3d" xmlns:o="urn:schemas-microsoft-com:office:office" xmlns:oel="http://schemas.microsoft.com/office/2019/extlst" xmlns:r="http://schemas.openxmlformats.org/officeDocument/2006/relationships" xmlns:m="http://schemas.openxmlformats.org/officeDocument/2006/math" xmlns:v="urn:schemas-microsoft-com:vml" xmlns:wp14="http://schemas.microsoft.com/office/word/2010/wordprocessingDrawing" xmlns:wp="http://schemas.openxmlformats.org/drawingml/2006/wordprocessingDrawing" xmlns:w10="urn:schemas-microsoft-com:office:word" xmlns:w="http://schemas.openxmlformats.org/wordprocessingml/2006/main" xmlns:w14="http://schemas.microsoft.com/office/word/2010/wordml" xmlns:w15="http://schemas.microsoft.com/office/word/2012/wordml" xmlns:w16cex="http://schemas.microsoft.com/office/word/2018/wordml/cex" xmlns:w16cid="http://schemas.microsoft.com/office/word/2016/wordml/cid" xmlns:w16="http://schemas.microsoft.com/office/word/2018/wordml" xmlns:w16sdtdh="http://schemas.microsoft.com/office/word/2020/wordml/sdtdatahash" xmlns:w16se="http://schemas.microsoft.com/office/word/2015/wordml/symex" xmlns:wpg="http://schemas.microsoft.com/office/word/2010/wordprocessingGroup" xmlns:wpi="http://schemas.microsoft.com/office/word/2010/wordprocessingInk" xmlns:wne="http://schemas.microsoft.com/office/word/2006/wordml" xmlns:wps="http://schemas.microsoft.com/office/word/2010/wordprocessingShape" mc:Ignorable="w14 w15 w16se w16cid w16 w16cex w16sdtdh wp14">
   <w:body>
     <w:p>
       <w:pPr>
@@ -85,6 +85,7 @@
     <w:p>
       <w:pPr>
         <w:pStyle w:val="Heading5"/>
+        <w:spacing w:line="240" w:lineRule="auto"/>
       </w:pPr>
       <w:bookmarkStart w:id="4" w:name="heading-5---this-is-for-the-page-break-w"/>
       <w:bookmarkEnd w:id="4"/>
@@ -96,6 +97,7 @@
     <w:p>
       <w:pPr>
         <w:pStyle w:val="FirstParagraph"/>
+        <w:spacing w:line="240" w:lineRule="auto"/>
       </w:pPr>
       <w:r>
         <w:t>In the MS Word document, the following modifications must be made in the ‘Modify Style’ menu:</w:t>
@@ -108,6 +110,7 @@
           <w:ilvl w:val="0"/>
           <w:numId w:val="3"/>
         </w:numPr>
+        <w:spacing w:line="240" w:lineRule="auto"/>
       </w:pPr>
       <w:r>
         <w:t>Set the font color to ‘white’ (rather than ‘Automatic’).</w:t>
@@ -120,6 +123,7 @@
           <w:ilvl w:val="0"/>
           <w:numId w:val="3"/>
         </w:numPr>
+        <w:spacing w:line="240" w:lineRule="auto"/>
       </w:pPr>
       <w:r>
         <w:t>Select the smallest font size (8 rather than 11).</w:t>
@@ -132,6 +136,7 @@
           <w:ilvl w:val="0"/>
           <w:numId w:val="3"/>
         </w:numPr>
+        <w:spacing w:line="240" w:lineRule="auto"/>
       </w:pPr>
       <w:r>
         <w:t>Select ‘Page break before’ in the ‘Line and Page Breaks’ tab.</w:t>
@@ -144,6 +149,7 @@
           <w:ilvl w:val="0"/>
           <w:numId w:val="3"/>
         </w:numPr>
+        <w:spacing w:line="240" w:lineRule="auto"/>
       </w:pPr>
       <w:r>
         <w:t>Set the line spacing to ‘Exactly’ and ‘1 pt’ in the ‘Indents and Spacing’ tab.</w:t>
@@ -152,6 +158,7 @@
     <w:p>
       <w:pPr>
         <w:pStyle w:val="FirstParagraph"/>
+        <w:spacing w:line="240" w:lineRule="auto"/>
       </w:pPr>
       <w:r>
         <w:t>After these tweaks, the ‘Heading 5’ style will no longer format a heading of level 5. Instead it will insert a very small and white (and, thus, invisible) line followed by a page break.</w:t>
@@ -160,6 +167,7 @@
     <w:p>
       <w:pPr>
         <w:pStyle w:val="BodyText"/>
+        <w:spacing w:line="240" w:lineRule="auto"/>
       </w:pPr>
       <w:r>
         <w:t>Now knit this doc, and edit the styles in the resulting docx file. Then rename as ‘template’ and use this in the yml:</w:t>
@@ -197,6 +205,7 @@
     <w:p>
       <w:pPr>
         <w:pStyle w:val="FirstParagraph"/>
+        <w:spacing w:line="240" w:lineRule="auto"/>
       </w:pPr>
       <w:r>
         <w:t>Don’t forget line numbers for JAS! Headings are bold, underline, nothing. And Arial Narrow 10pt for tables.</w:t>
@@ -205,6 +214,7 @@
     <w:p>
       <w:pPr>
         <w:pStyle w:val="BodyText"/>
+        <w:spacing w:line="240" w:lineRule="auto"/>
       </w:pPr>
       <w:r>
         <w:t xml:space="preserve">See here for more information: </w:t>
@@ -230,7 +240,7 @@
 </file>
 
 <file path=word/endnotes.xml><?xml version="1.0" encoding="utf-8"?>
-<w:endnotes xmlns:wpc="http://schemas.microsoft.com/office/word/2010/wordprocessingCanvas" xmlns:cx="http://schemas.microsoft.com/office/drawing/2014/chartex" xmlns:cx1="http://schemas.microsoft.com/office/drawing/2015/9/8/chartex" xmlns:cx2="http://schemas.microsoft.com/office/drawing/2015/10/21/chartex" xmlns:cx3="http://schemas.microsoft.com/office/drawing/2016/5/9/chartex" xmlns:cx4="http://schemas.microsoft.com/office/drawing/2016/5/10/chartex" xmlns:cx5="http://schemas.microsoft.com/office/drawing/2016/5/11/chartex" xmlns:cx6="http://schemas.microsoft.com/office/drawing/2016/5/12/chartex" xmlns:cx7="http://schemas.microsoft.com/office/drawing/2016/5/13/chartex" xmlns:cx8="http://schemas.microsoft.com/office/drawing/2016/5/14/chartex" xmlns:mc="http://schemas.openxmlformats.org/markup-compatibility/2006" xmlns:aink="http://schemas.microsoft.com/office/drawing/2016/ink" xmlns:am3d="http://schemas.microsoft.com/office/drawing/2017/model3d" xmlns:o="urn:schemas-microsoft-com:office:office" xmlns:r="http://schemas.openxmlformats.org/officeDocument/2006/relationships" xmlns:m="http://schemas.openxmlformats.org/officeDocument/2006/math" xmlns:v="urn:schemas-microsoft-com:vml" xmlns:wp14="http://schemas.microsoft.com/office/word/2010/wordprocessingDrawing" xmlns:wp="http://schemas.openxmlformats.org/drawingml/2006/wordprocessingDrawing" xmlns:w10="urn:schemas-microsoft-com:office:word" xmlns:w="http://schemas.openxmlformats.org/wordprocessingml/2006/main" xmlns:w14="http://schemas.microsoft.com/office/word/2010/wordml" xmlns:w15="http://schemas.microsoft.com/office/word/2012/wordml" xmlns:w16cex="http://schemas.microsoft.com/office/word/2018/wordml/cex" xmlns:w16cid="http://schemas.microsoft.com/office/word/2016/wordml/cid" xmlns:w16="http://schemas.microsoft.com/office/word/2018/wordml" xmlns:w16se="http://schemas.microsoft.com/office/word/2015/wordml/symex" xmlns:wpg="http://schemas.microsoft.com/office/word/2010/wordprocessingGroup" xmlns:wpi="http://schemas.microsoft.com/office/word/2010/wordprocessingInk" xmlns:wne="http://schemas.microsoft.com/office/word/2006/wordml" xmlns:wps="http://schemas.microsoft.com/office/word/2010/wordprocessingShape" mc:Ignorable="w14 w15 w16se w16cid w16 w16cex wp14">
+<w:endnotes xmlns:wpc="http://schemas.microsoft.com/office/word/2010/wordprocessingCanvas" xmlns:cx="http://schemas.microsoft.com/office/drawing/2014/chartex" xmlns:cx1="http://schemas.microsoft.com/office/drawing/2015/9/8/chartex" xmlns:cx2="http://schemas.microsoft.com/office/drawing/2015/10/21/chartex" xmlns:cx3="http://schemas.microsoft.com/office/drawing/2016/5/9/chartex" xmlns:cx4="http://schemas.microsoft.com/office/drawing/2016/5/10/chartex" xmlns:cx5="http://schemas.microsoft.com/office/drawing/2016/5/11/chartex" xmlns:cx6="http://schemas.microsoft.com/office/drawing/2016/5/12/chartex" xmlns:cx7="http://schemas.microsoft.com/office/drawing/2016/5/13/chartex" xmlns:cx8="http://schemas.microsoft.com/office/drawing/2016/5/14/chartex" xmlns:mc="http://schemas.openxmlformats.org/markup-compatibility/2006" xmlns:aink="http://schemas.microsoft.com/office/drawing/2016/ink" xmlns:am3d="http://schemas.microsoft.com/office/drawing/2017/model3d" xmlns:o="urn:schemas-microsoft-com:office:office" xmlns:oel="http://schemas.microsoft.com/office/2019/extlst" xmlns:r="http://schemas.openxmlformats.org/officeDocument/2006/relationships" xmlns:m="http://schemas.openxmlformats.org/officeDocument/2006/math" xmlns:v="urn:schemas-microsoft-com:vml" xmlns:wp14="http://schemas.microsoft.com/office/word/2010/wordprocessingDrawing" xmlns:wp="http://schemas.openxmlformats.org/drawingml/2006/wordprocessingDrawing" xmlns:w10="urn:schemas-microsoft-com:office:word" xmlns:w="http://schemas.openxmlformats.org/wordprocessingml/2006/main" xmlns:w14="http://schemas.microsoft.com/office/word/2010/wordml" xmlns:w15="http://schemas.microsoft.com/office/word/2012/wordml" xmlns:w16cex="http://schemas.microsoft.com/office/word/2018/wordml/cex" xmlns:w16cid="http://schemas.microsoft.com/office/word/2016/wordml/cid" xmlns:w16="http://schemas.microsoft.com/office/word/2018/wordml" xmlns:w16sdtdh="http://schemas.microsoft.com/office/word/2020/wordml/sdtdatahash" xmlns:w16se="http://schemas.microsoft.com/office/word/2015/wordml/symex" xmlns:wpg="http://schemas.microsoft.com/office/word/2010/wordprocessingGroup" xmlns:wpi="http://schemas.microsoft.com/office/word/2010/wordprocessingInk" xmlns:wne="http://schemas.microsoft.com/office/word/2006/wordml" xmlns:wps="http://schemas.microsoft.com/office/word/2010/wordprocessingShape" mc:Ignorable="w14 w15 w16se w16cid w16 w16cex w16sdtdh wp14">
   <w:endnote w:type="separator" w:id="-1">
     <w:p>
       <w:pPr>
@@ -255,7 +265,7 @@
 </file>
 
 <file path=word/footnotes.xml><?xml version="1.0" encoding="utf-8"?>
-<w:footnotes xmlns:wpc="http://schemas.microsoft.com/office/word/2010/wordprocessingCanvas" xmlns:cx="http://schemas.microsoft.com/office/drawing/2014/chartex" xmlns:cx1="http://schemas.microsoft.com/office/drawing/2015/9/8/chartex" xmlns:cx2="http://schemas.microsoft.com/office/drawing/2015/10/21/chartex" xmlns:cx3="http://schemas.microsoft.com/office/drawing/2016/5/9/chartex" xmlns:cx4="http://schemas.microsoft.com/office/drawing/2016/5/10/chartex" xmlns:cx5="http://schemas.microsoft.com/office/drawing/2016/5/11/chartex" xmlns:cx6="http://schemas.microsoft.com/office/drawing/2016/5/12/chartex" xmlns:cx7="http://schemas.microsoft.com/office/drawing/2016/5/13/chartex" xmlns:cx8="http://schemas.microsoft.com/office/drawing/2016/5/14/chartex" xmlns:mc="http://schemas.openxmlformats.org/markup-compatibility/2006" xmlns:aink="http://schemas.microsoft.com/office/drawing/2016/ink" xmlns:am3d="http://schemas.microsoft.com/office/drawing/2017/model3d" xmlns:o="urn:schemas-microsoft-com:office:office" xmlns:r="http://schemas.openxmlformats.org/officeDocument/2006/relationships" xmlns:m="http://schemas.openxmlformats.org/officeDocument/2006/math" xmlns:v="urn:schemas-microsoft-com:vml" xmlns:wp14="http://schemas.microsoft.com/office/word/2010/wordprocessingDrawing" xmlns:wp="http://schemas.openxmlformats.org/drawingml/2006/wordprocessingDrawing" xmlns:w10="urn:schemas-microsoft-com:office:word" xmlns:w="http://schemas.openxmlformats.org/wordprocessingml/2006/main" xmlns:w14="http://schemas.microsoft.com/office/word/2010/wordml" xmlns:w15="http://schemas.microsoft.com/office/word/2012/wordml" xmlns:w16cex="http://schemas.microsoft.com/office/word/2018/wordml/cex" xmlns:w16cid="http://schemas.microsoft.com/office/word/2016/wordml/cid" xmlns:w16="http://schemas.microsoft.com/office/word/2018/wordml" xmlns:w16se="http://schemas.microsoft.com/office/word/2015/wordml/symex" xmlns:wpg="http://schemas.microsoft.com/office/word/2010/wordprocessingGroup" xmlns:wpi="http://schemas.microsoft.com/office/word/2010/wordprocessingInk" xmlns:wne="http://schemas.microsoft.com/office/word/2006/wordml" xmlns:wps="http://schemas.microsoft.com/office/word/2010/wordprocessingShape" mc:Ignorable="w14 w15 w16se w16cid w16 w16cex wp14">
+<w:footnotes xmlns:wpc="http://schemas.microsoft.com/office/word/2010/wordprocessingCanvas" xmlns:cx="http://schemas.microsoft.com/office/drawing/2014/chartex" xmlns:cx1="http://schemas.microsoft.com/office/drawing/2015/9/8/chartex" xmlns:cx2="http://schemas.microsoft.com/office/drawing/2015/10/21/chartex" xmlns:cx3="http://schemas.microsoft.com/office/drawing/2016/5/9/chartex" xmlns:cx4="http://schemas.microsoft.com/office/drawing/2016/5/10/chartex" xmlns:cx5="http://schemas.microsoft.com/office/drawing/2016/5/11/chartex" xmlns:cx6="http://schemas.microsoft.com/office/drawing/2016/5/12/chartex" xmlns:cx7="http://schemas.microsoft.com/office/drawing/2016/5/13/chartex" xmlns:cx8="http://schemas.microsoft.com/office/drawing/2016/5/14/chartex" xmlns:mc="http://schemas.openxmlformats.org/markup-compatibility/2006" xmlns:aink="http://schemas.microsoft.com/office/drawing/2016/ink" xmlns:am3d="http://schemas.microsoft.com/office/drawing/2017/model3d" xmlns:o="urn:schemas-microsoft-com:office:office" xmlns:oel="http://schemas.microsoft.com/office/2019/extlst" xmlns:r="http://schemas.openxmlformats.org/officeDocument/2006/relationships" xmlns:m="http://schemas.openxmlformats.org/officeDocument/2006/math" xmlns:v="urn:schemas-microsoft-com:vml" xmlns:wp14="http://schemas.microsoft.com/office/word/2010/wordprocessingDrawing" xmlns:wp="http://schemas.openxmlformats.org/drawingml/2006/wordprocessingDrawing" xmlns:w10="urn:schemas-microsoft-com:office:word" xmlns:w="http://schemas.openxmlformats.org/wordprocessingml/2006/main" xmlns:w14="http://schemas.microsoft.com/office/word/2010/wordml" xmlns:w15="http://schemas.microsoft.com/office/word/2012/wordml" xmlns:w16cex="http://schemas.microsoft.com/office/word/2018/wordml/cex" xmlns:w16cid="http://schemas.microsoft.com/office/word/2016/wordml/cid" xmlns:w16="http://schemas.microsoft.com/office/word/2018/wordml" xmlns:w16sdtdh="http://schemas.microsoft.com/office/word/2020/wordml/sdtdatahash" xmlns:w16se="http://schemas.microsoft.com/office/word/2015/wordml/symex" xmlns:wpg="http://schemas.microsoft.com/office/word/2010/wordprocessingGroup" xmlns:wpi="http://schemas.microsoft.com/office/word/2010/wordprocessingInk" xmlns:wne="http://schemas.microsoft.com/office/word/2006/wordml" xmlns:wps="http://schemas.microsoft.com/office/word/2010/wordprocessingShape" mc:Ignorable="w14 w15 w16se w16cid w16 w16cex w16sdtdh wp14">
   <w:footnote w:type="separator" w:id="-1">
     <w:p>
       <w:r>
@@ -274,7 +284,7 @@
 </file>
 
 <file path=word/numbering.xml><?xml version="1.0" encoding="utf-8"?>
-<w:numbering xmlns:wpc="http://schemas.microsoft.com/office/word/2010/wordprocessingCanvas" xmlns:cx="http://schemas.microsoft.com/office/drawing/2014/chartex" xmlns:cx1="http://schemas.microsoft.com/office/drawing/2015/9/8/chartex" xmlns:cx2="http://schemas.microsoft.com/office/drawing/2015/10/21/chartex" xmlns:cx3="http://schemas.microsoft.com/office/drawing/2016/5/9/chartex" xmlns:cx4="http://schemas.microsoft.com/office/drawing/2016/5/10/chartex" xmlns:cx5="http://schemas.microsoft.com/office/drawing/2016/5/11/chartex" xmlns:cx6="http://schemas.microsoft.com/office/drawing/2016/5/12/chartex" xmlns:cx7="http://schemas.microsoft.com/office/drawing/2016/5/13/chartex" xmlns:cx8="http://schemas.microsoft.com/office/drawing/2016/5/14/chartex" xmlns:mc="http://schemas.openxmlformats.org/markup-compatibility/2006" xmlns:aink="http://schemas.microsoft.com/office/drawing/2016/ink" xmlns:am3d="http://schemas.microsoft.com/office/drawing/2017/model3d" xmlns:o="urn:schemas-microsoft-com:office:office" xmlns:r="http://schemas.openxmlformats.org/officeDocument/2006/relationships" xmlns:m="http://schemas.openxmlformats.org/officeDocument/2006/math" xmlns:v="urn:schemas-microsoft-com:vml" xmlns:wp14="http://schemas.microsoft.com/office/word/2010/wordprocessingDrawing" xmlns:wp="http://schemas.openxmlformats.org/drawingml/2006/wordprocessingDrawing" xmlns:w10="urn:schemas-microsoft-com:office:word" xmlns:w="http://schemas.openxmlformats.org/wordprocessingml/2006/main" xmlns:w14="http://schemas.microsoft.com/office/word/2010/wordml" xmlns:w15="http://schemas.microsoft.com/office/word/2012/wordml" xmlns:w16cex="http://schemas.microsoft.com/office/word/2018/wordml/cex" xmlns:w16cid="http://schemas.microsoft.com/office/word/2016/wordml/cid" xmlns:w16="http://schemas.microsoft.com/office/word/2018/wordml" xmlns:w16se="http://schemas.microsoft.com/office/word/2015/wordml/symex" xmlns:wpg="http://schemas.microsoft.com/office/word/2010/wordprocessingGroup" xmlns:wpi="http://schemas.microsoft.com/office/word/2010/wordprocessingInk" xmlns:wne="http://schemas.microsoft.com/office/word/2006/wordml" xmlns:wps="http://schemas.microsoft.com/office/word/2010/wordprocessingShape" mc:Ignorable="w14 w15 w16se w16cid w16 w16cex wp14">
+<w:numbering xmlns:wpc="http://schemas.microsoft.com/office/word/2010/wordprocessingCanvas" xmlns:cx="http://schemas.microsoft.com/office/drawing/2014/chartex" xmlns:cx1="http://schemas.microsoft.com/office/drawing/2015/9/8/chartex" xmlns:cx2="http://schemas.microsoft.com/office/drawing/2015/10/21/chartex" xmlns:cx3="http://schemas.microsoft.com/office/drawing/2016/5/9/chartex" xmlns:cx4="http://schemas.microsoft.com/office/drawing/2016/5/10/chartex" xmlns:cx5="http://schemas.microsoft.com/office/drawing/2016/5/11/chartex" xmlns:cx6="http://schemas.microsoft.com/office/drawing/2016/5/12/chartex" xmlns:cx7="http://schemas.microsoft.com/office/drawing/2016/5/13/chartex" xmlns:cx8="http://schemas.microsoft.com/office/drawing/2016/5/14/chartex" xmlns:mc="http://schemas.openxmlformats.org/markup-compatibility/2006" xmlns:aink="http://schemas.microsoft.com/office/drawing/2016/ink" xmlns:am3d="http://schemas.microsoft.com/office/drawing/2017/model3d" xmlns:o="urn:schemas-microsoft-com:office:office" xmlns:oel="http://schemas.microsoft.com/office/2019/extlst" xmlns:r="http://schemas.openxmlformats.org/officeDocument/2006/relationships" xmlns:m="http://schemas.openxmlformats.org/officeDocument/2006/math" xmlns:v="urn:schemas-microsoft-com:vml" xmlns:wp14="http://schemas.microsoft.com/office/word/2010/wordprocessingDrawing" xmlns:wp="http://schemas.openxmlformats.org/drawingml/2006/wordprocessingDrawing" xmlns:w10="urn:schemas-microsoft-com:office:word" xmlns:w="http://schemas.openxmlformats.org/wordprocessingml/2006/main" xmlns:w14="http://schemas.microsoft.com/office/word/2010/wordml" xmlns:w15="http://schemas.microsoft.com/office/word/2012/wordml" xmlns:w16cex="http://schemas.microsoft.com/office/word/2018/wordml/cex" xmlns:w16cid="http://schemas.microsoft.com/office/word/2016/wordml/cid" xmlns:w16="http://schemas.microsoft.com/office/word/2018/wordml" xmlns:w16sdtdh="http://schemas.microsoft.com/office/word/2020/wordml/sdtdatahash" xmlns:w16se="http://schemas.microsoft.com/office/word/2015/wordml/symex" xmlns:wpg="http://schemas.microsoft.com/office/word/2010/wordprocessingGroup" xmlns:wpi="http://schemas.microsoft.com/office/word/2010/wordprocessingInk" xmlns:wne="http://schemas.microsoft.com/office/word/2006/wordml" xmlns:wps="http://schemas.microsoft.com/office/word/2010/wordprocessingShape" mc:Ignorable="w14 w15 w16se w16cid w16 w16cex w16sdtdh wp14">
   <w:abstractNum w:abstractNumId="0" w15:restartNumberingAfterBreak="0">
     <w:nsid w:val="95C299B2"/>
     <w:multiLevelType w:val="multilevel"/>
@@ -551,20 +561,20 @@
       <w:lvlJc w:val="left"/>
     </w:lvl>
   </w:abstractNum>
-  <w:num w:numId="1">
+  <w:num w:numId="1" w16cid:durableId="2116290714">
     <w:abstractNumId w:val="2"/>
   </w:num>
-  <w:num w:numId="2">
+  <w:num w:numId="2" w16cid:durableId="441068602">
     <w:abstractNumId w:val="1"/>
   </w:num>
-  <w:num w:numId="3">
+  <w:num w:numId="3" w16cid:durableId="1860460075">
     <w:abstractNumId w:val="0"/>
   </w:num>
 </w:numbering>
 </file>
 
 <file path=word/styles.xml><?xml version="1.0" encoding="utf-8"?>
-<w:styles xmlns:mc="http://schemas.openxmlformats.org/markup-compatibility/2006" xmlns:r="http://schemas.openxmlformats.org/officeDocument/2006/relationships" xmlns:w="http://schemas.openxmlformats.org/wordprocessingml/2006/main" xmlns:w14="http://schemas.microsoft.com/office/word/2010/wordml" xmlns:w15="http://schemas.microsoft.com/office/word/2012/wordml" xmlns:w16cex="http://schemas.microsoft.com/office/word/2018/wordml/cex" xmlns:w16cid="http://schemas.microsoft.com/office/word/2016/wordml/cid" xmlns:w16="http://schemas.microsoft.com/office/word/2018/wordml" xmlns:w16se="http://schemas.microsoft.com/office/word/2015/wordml/symex" mc:Ignorable="w14 w15 w16se w16cid w16 w16cex">
+<w:styles xmlns:mc="http://schemas.openxmlformats.org/markup-compatibility/2006" xmlns:r="http://schemas.openxmlformats.org/officeDocument/2006/relationships" xmlns:w="http://schemas.openxmlformats.org/wordprocessingml/2006/main" xmlns:w14="http://schemas.microsoft.com/office/word/2010/wordml" xmlns:w15="http://schemas.microsoft.com/office/word/2012/wordml" xmlns:w16cex="http://schemas.microsoft.com/office/word/2018/wordml/cex" xmlns:w16cid="http://schemas.microsoft.com/office/word/2016/wordml/cid" xmlns:w16="http://schemas.microsoft.com/office/word/2018/wordml" xmlns:w16sdtdh="http://schemas.microsoft.com/office/word/2020/wordml/sdtdatahash" xmlns:w16se="http://schemas.microsoft.com/office/word/2015/wordml/symex" mc:Ignorable="w14 w15 w16se w16cid w16 w16cex w16sdtdh">
   <w:docDefaults>
     <w:rPrDefault>
       <w:rPr>
@@ -719,6 +729,9 @@
     <w:lsdException w:name="Table Subtle 1" w:semiHidden="1" w:unhideWhenUsed="1"/>
     <w:lsdException w:name="Table Subtle 2" w:semiHidden="1" w:unhideWhenUsed="1"/>
     <w:lsdException w:name="Table Web 1" w:semiHidden="1" w:unhideWhenUsed="1"/>
+    <w:lsdException w:name="Table Web 2" w:semiHidden="1" w:unhideWhenUsed="1"/>
+    <w:lsdException w:name="Table Web 3" w:semiHidden="1" w:unhideWhenUsed="1"/>
+    <w:lsdException w:name="Table Theme" w:semiHidden="1" w:unhideWhenUsed="1"/>
     <w:lsdException w:name="Light Shading"/>
     <w:lsdException w:name="Light List"/>
     <w:lsdException w:name="Light Grid"/>
@@ -1089,8 +1102,9 @@
     <w:name w:val="Body Text"/>
     <w:basedOn w:val="Normal"/>
     <w:qFormat/>
+    <w:rsid w:val="00511568"/>
     <w:pPr>
-      <w:spacing w:before="180" w:after="180"/>
+      <w:spacing w:before="180" w:after="180" w:line="480" w:lineRule="auto"/>
     </w:pPr>
   </w:style>
   <w:style w:type="paragraph" w:customStyle="1" w:styleId="FirstParagraph">
@@ -1098,11 +1112,13 @@
     <w:basedOn w:val="BodyText"/>
     <w:next w:val="BodyText"/>
     <w:qFormat/>
+    <w:rsid w:val="000B6839"/>
   </w:style>
   <w:style w:type="paragraph" w:customStyle="1" w:styleId="Compact">
     <w:name w:val="Compact"/>
     <w:basedOn w:val="BodyText"/>
     <w:qFormat/>
+    <w:rsid w:val="00511568"/>
     <w:pPr>
       <w:spacing w:before="36" w:after="36"/>
     </w:pPr>

</xml_diff>